<commit_message>
Woo\analysis.Rmd updated with text changes
</commit_message>
<xml_diff>
--- a/Woo/analysis.docx
+++ b/Woo/analysis.docx
@@ -87,7 +87,7 @@
         <w:t xml:space="preserve"> </w:t>
       </w:r>
       <w:r>
-        <w:t xml:space="preserve">(Woo et al. 2012)</w:t>
+        <w:t xml:space="preserve">(Woo et al. 2020)</w:t>
       </w:r>
       <w:r>
         <w:t xml:space="preserve">. This dataset was</w:t>
@@ -126,7 +126,7 @@
         <w:t xml:space="preserve"> </w:t>
       </w:r>
       <w:r>
-        <w:t xml:space="preserve">model</w:t>
+        <w:t xml:space="preserve">effects model</w:t>
       </w:r>
       <w:r>
         <w:t xml:space="preserve"> </w:t>
@@ -160,7 +160,7 @@
           <wp:inline>
             <wp:extent cx="5334000" cy="3911599"/>
             <wp:effectExtent b="0" l="0" r="0" t="0"/>
-            <wp:docPr descr="Plot of the measurements from each of the three datasets." title="" id="1" name="Picture"/>
+            <wp:docPr descr="Plot of the ‘measurements’ from each of the three datasets." title="" id="1" name="Picture"/>
             <a:graphic>
               <a:graphicData uri="http://schemas.openxmlformats.org/drawingml/2006/picture">
                 <pic:pic>
@@ -203,7 +203,25 @@
         <w:pStyle w:val="ImageCaption"/>
       </w:pPr>
       <w:r>
-        <w:t xml:space="preserve">Plot of the measurements from each of the three datasets.</w:t>
+        <w:t xml:space="preserve">Plot of the</w:t>
+      </w:r>
+      <w:r>
+        <w:t xml:space="preserve"> </w:t>
+      </w:r>
+      <w:r>
+        <w:t xml:space="preserve">‘</w:t>
+      </w:r>
+      <w:r>
+        <w:t xml:space="preserve">measurements</w:t>
+      </w:r>
+      <w:r>
+        <w:t xml:space="preserve">’</w:t>
+      </w:r>
+      <w:r>
+        <w:t xml:space="preserve"> </w:t>
+      </w:r>
+      <w:r>
+        <w:t xml:space="preserve">from each of the three datasets.</w:t>
       </w:r>
     </w:p>
     <w:p>
@@ -380,7 +398,7 @@
         <w:t xml:space="preserve"> </w:t>
       </w:r>
       <w:r>
-        <w:t xml:space="preserve">from the two-way random model in</w:t>
+        <w:t xml:space="preserve">from the two-way random effects model in</w:t>
       </w:r>
       <w:r>
         <w:t xml:space="preserve"> </w:t>
@@ -397,7 +415,7 @@
         <w:tblStyle w:val="Table"/>
         <w:tblW w:type="pct" w:w="5000.0"/>
         <w:tblLook w:firstRow="1"/>
-        <w:tblCaption w:val="Estimates and 95% CIs for the upper 95% LOAM and the standard deviation components for subject, observer and residual variation (\sigma_A, \sigma_B, and \sigma_E, respectively) from the two-way random model in Christensen et al. (2020)."/>
+        <w:tblCaption w:val="Estimates and 95% CIs for the upper 95% LOAM and the standard deviation components for subject, observer and residual variation (\sigma_A, \sigma_B, and \sigma_E, respectively) from the two-way random effects model in Christensen et al. (2020)."/>
       </w:tblPr>
       <w:tblGrid>
         <w:gridCol w:w="900"/>
@@ -788,7 +806,7 @@
         <w:pStyle w:val="Bibliography"/>
       </w:pPr>
       <w:r>
-        <w:t xml:space="preserve">Woo, MinJae, Moonseong Heo, A Michael Devane, Steven C Lowe, and Ronald W Gimbel. 2012. “Retrospective Comparison of Approaches to Evaluating Inter-Observer Variability in CT Tumour Measurements in an Academic Health Centre.”</w:t>
+        <w:t xml:space="preserve">Woo, MinJae, Moonseong Heo, A Michael Devane, Steven C Lowe, and Ronald W Gimbel. 2020. “Retrospective Comparison of Approaches to Evaluating Inter-Observer Variability in CT Tumour Measurements in an Academic Health Centre.”</w:t>
       </w:r>
       <w:r>
         <w:t xml:space="preserve"> </w:t>

</xml_diff>

<commit_message>
Smaller changes to Woo example
</commit_message>
<xml_diff>
--- a/Woo/analysis.docx
+++ b/Woo/analysis.docx
@@ -108,13 +108,13 @@
         <w:t xml:space="preserve"> </w:t>
       </w:r>
       <w:r>
-        <w:t xml:space="preserve">datasets, agreement plots as well as estimates and</w:t>
-      </w:r>
-      <w:r>
-        <w:t xml:space="preserve"> </w:t>
-      </w:r>
-      <w:r>
-        <w:t xml:space="preserve">for the 95% limits of agreement with the mean (LOAM) and the subject, observer,</w:t>
+        <w:t xml:space="preserve">datasets, agreement plots as well as estimates and confidence intervals</w:t>
+      </w:r>
+      <w:r>
+        <w:t xml:space="preserve"> </w:t>
+      </w:r>
+      <w:r>
+        <w:t xml:space="preserve">for the 95% reproducibility limits of agreement with the mean (LOAM) and the subject, observer,</w:t>
       </w:r>
       <w:r>
         <w:t xml:space="preserve"> </w:t>
@@ -141,15 +141,14 @@
         <w:t xml:space="preserve">can be found in the following.</w:t>
       </w:r>
     </w:p>
+    <w:bookmarkStart w:id="23" w:name="the-three-datasets"/>
     <w:p>
       <w:pPr>
         <w:pStyle w:val="Heading2"/>
       </w:pPr>
-      <w:bookmarkStart w:id="20" w:name="the-three-datasets"/>
       <w:r>
         <w:t xml:space="preserve">The three datasets</w:t>
       </w:r>
-      <w:bookmarkEnd w:id="20"/>
     </w:p>
     <w:p>
       <w:pPr>
@@ -160,18 +159,18 @@
           <wp:inline>
             <wp:extent cx="5334000" cy="3911599"/>
             <wp:effectExtent b="0" l="0" r="0" t="0"/>
-            <wp:docPr descr="Plot of the ‘measurements’ from each of the three datasets." title="" id="1" name="Picture"/>
+            <wp:docPr descr="Plot of the ‘measurements’ from each of the three datasets." title="" id="21" name="Picture"/>
             <a:graphic>
               <a:graphicData uri="http://schemas.openxmlformats.org/drawingml/2006/picture">
                 <pic:pic>
                   <pic:nvPicPr>
-                    <pic:cNvPr descr="analysis_files/figure-docx/unnamed-chunk-3-1.png" id="0" name="Picture"/>
+                    <pic:cNvPr descr="analysis_files/figure-docx/unnamed-chunk-3-1.png" id="22" name="Picture"/>
                     <pic:cNvPicPr>
                       <a:picLocks noChangeArrowheads="1" noChangeAspect="1"/>
                     </pic:cNvPicPr>
                   </pic:nvPicPr>
                   <pic:blipFill>
-                    <a:blip r:embed="rId21"/>
+                    <a:blip r:embed="rId20"/>
                     <a:stretch>
                       <a:fillRect/>
                     </a:stretch>
@@ -232,15 +231,15 @@
         <w:t xml:space="preserve"> </w:t>
       </w:r>
     </w:p>
+    <w:bookmarkEnd w:id="23"/>
+    <w:bookmarkStart w:id="27" w:name="agreement-plots"/>
     <w:p>
       <w:pPr>
         <w:pStyle w:val="Heading2"/>
       </w:pPr>
-      <w:bookmarkStart w:id="22" w:name="agreement-plots"/>
       <w:r>
         <w:t xml:space="preserve">Agreement plots</w:t>
       </w:r>
-      <w:bookmarkEnd w:id="22"/>
     </w:p>
     <w:p>
       <w:pPr>
@@ -251,18 +250,18 @@
           <wp:inline>
             <wp:extent cx="5334000" cy="2667000"/>
             <wp:effectExtent b="0" l="0" r="0" t="0"/>
-            <wp:docPr descr="Agreement plots with estimates (dashed line) and 95% CIs (shaded regions) for the 95% LOAM from Christensen et al. (2020)." title="" id="1" name="Picture"/>
+            <wp:docPr descr="Agreement plots with estimates (dashed line) and 95% CIs (shaded regions) for the 95% reproducibility LOAM from Christensen et al. (2020)." title="" id="25" name="Picture"/>
             <a:graphic>
               <a:graphicData uri="http://schemas.openxmlformats.org/drawingml/2006/picture">
                 <pic:pic>
                   <pic:nvPicPr>
-                    <pic:cNvPr descr="analysis_files/figure-docx/unnamed-chunk-4-1.png" id="0" name="Picture"/>
+                    <pic:cNvPr descr="analysis_files/figure-docx/unnamed-chunk-4-1.png" id="26" name="Picture"/>
                     <pic:cNvPicPr>
                       <a:picLocks noChangeArrowheads="1" noChangeAspect="1"/>
                     </pic:cNvPicPr>
                   </pic:nvPicPr>
                   <pic:blipFill>
-                    <a:blip r:embed="rId23"/>
+                    <a:blip r:embed="rId24"/>
                     <a:stretch>
                       <a:fillRect/>
                     </a:stretch>
@@ -294,7 +293,7 @@
         <w:pStyle w:val="ImageCaption"/>
       </w:pPr>
       <w:r>
-        <w:t xml:space="preserve">Agreement plots with estimates (dashed line) and 95% CIs (shaded regions) for the 95% LOAM from</w:t>
+        <w:t xml:space="preserve">Agreement plots with estimates (dashed line) and 95% CIs (shaded regions) for the 95% reproducibility LOAM from</w:t>
       </w:r>
       <w:r>
         <w:t xml:space="preserve"> </w:t>
@@ -314,22 +313,22 @@
         <w:t xml:space="preserve"> </w:t>
       </w:r>
     </w:p>
+    <w:bookmarkEnd w:id="27"/>
+    <w:bookmarkStart w:id="28" w:name="estimates-and-cis"/>
     <w:p>
       <w:pPr>
         <w:pStyle w:val="Heading2"/>
       </w:pPr>
-      <w:bookmarkStart w:id="24" w:name="estimates-and-cis"/>
       <w:r>
         <w:t xml:space="preserve">Estimates and CIs</w:t>
       </w:r>
-      <w:bookmarkEnd w:id="24"/>
     </w:p>
     <w:p>
       <w:pPr>
         <w:pStyle w:val="TableCaption"/>
       </w:pPr>
       <w:r>
-        <w:t xml:space="preserve">Estimates and 95% CIs for the upper 95% LOAM and</w:t>
+        <w:t xml:space="preserve">Estimates and 95% CIs for the upper 95% reproducibility LOAM and</w:t>
       </w:r>
       <w:r>
         <w:t xml:space="preserve"> </w:t>
@@ -413,9 +412,10 @@
     <w:tbl>
       <w:tblPr>
         <w:tblStyle w:val="Table"/>
-        <w:tblW w:type="pct" w:w="5000.0"/>
-        <w:tblLook w:firstRow="1"/>
-        <w:tblCaption w:val="Estimates and 95% CIs for the upper 95% LOAM and the standard deviation components for subject, observer and residual variation (\sigma_A, \sigma_B, and \sigma_E, respectively) from the two-way random effects model in Christensen et al. (2020)."/>
+        <w:tblW w:type="pct" w:w="5000"/>
+        <w:tblLook w:firstRow="1" w:lastRow="0" w:firstColumn="0" w:lastColumn="0" w:noHBand="0" w:noVBand="0" w:val="0020"/>
+        <w:jc w:val="start"/>
+        <w:tblCaption w:val="Estimates and 95% CIs for the upper 95% reproducibility LOAM and the standard deviation components for subject, observer and residual variation (\sigma_A, \sigma_B, and \sigma_E, respectively) from the two-way random effects model in Christensen et al. (2020)."/>
       </w:tblPr>
       <w:tblGrid>
         <w:gridCol w:w="900"/>
@@ -426,15 +426,10 @@
       </w:tblGrid>
       <w:tr>
         <w:trPr>
-          <w:cnfStyle w:firstRow="1"/>
+          <w:tblHeader w:val="true"/>
         </w:trPr>
         <w:tc>
-          <w:tcPr>
-            <w:tcBorders>
-              <w:bottom w:val="single"/>
-            </w:tcBorders>
-            <w:vAlign w:val="bottom"/>
-          </w:tcPr>
+          <w:tcPr/>
           <w:p>
             <w:pPr>
               <w:pStyle w:val="Compact"/>
@@ -446,12 +441,7 @@
           </w:p>
         </w:tc>
         <w:tc>
-          <w:tcPr>
-            <w:tcBorders>
-              <w:bottom w:val="single"/>
-            </w:tcBorders>
-            <w:vAlign w:val="bottom"/>
-          </w:tcPr>
+          <w:tcPr/>
           <w:p>
             <w:pPr>
               <w:pStyle w:val="Compact"/>
@@ -463,12 +453,7 @@
           </w:p>
         </w:tc>
         <w:tc>
-          <w:tcPr>
-            <w:tcBorders>
-              <w:bottom w:val="single"/>
-            </w:tcBorders>
-            <w:vAlign w:val="bottom"/>
-          </w:tcPr>
+          <w:tcPr/>
           <w:p>
             <w:pPr>
               <w:pStyle w:val="Compact"/>
@@ -504,12 +489,7 @@
           </w:p>
         </w:tc>
         <w:tc>
-          <w:tcPr>
-            <w:tcBorders>
-              <w:bottom w:val="single"/>
-            </w:tcBorders>
-            <w:vAlign w:val="bottom"/>
-          </w:tcPr>
+          <w:tcPr/>
           <w:p>
             <w:pPr>
               <w:pStyle w:val="Compact"/>
@@ -545,12 +525,7 @@
           </w:p>
         </w:tc>
         <w:tc>
-          <w:tcPr>
-            <w:tcBorders>
-              <w:bottom w:val="single"/>
-            </w:tcBorders>
-            <w:vAlign w:val="bottom"/>
-          </w:tcPr>
+          <w:tcPr/>
           <w:p>
             <w:pPr>
               <w:pStyle w:val="Compact"/>
@@ -576,24 +551,29 @@
                   </m:r>
                 </m:sub>
               </m:sSub>
-              <m:r>
-                <m:t>(</m:t>
-              </m:r>
-              <m:r>
-                <m:t>C</m:t>
-              </m:r>
-              <m:r>
-                <m:t>I</m:t>
-              </m:r>
-              <m:r>
-                <m:t>)</m:t>
-              </m:r>
+              <m:d>
+                <m:dPr>
+                  <m:begChr m:val="("/>
+                  <m:endChr m:val=")"/>
+                  <m:sepChr m:val=""/>
+                  <m:grow/>
+                </m:dPr>
+                <m:e>
+                  <m:r>
+                    <m:t>C</m:t>
+                  </m:r>
+                  <m:r>
+                    <m:t>I</m:t>
+                  </m:r>
+                </m:e>
+              </m:d>
             </m:oMath>
           </w:p>
         </w:tc>
       </w:tr>
       <w:tr>
         <w:tc>
+          <w:tcPr/>
           <w:p>
             <w:pPr>
               <w:pStyle w:val="Compact"/>
@@ -605,6 +585,7 @@
           </w:p>
         </w:tc>
         <w:tc>
+          <w:tcPr/>
           <w:p>
             <w:pPr>
               <w:pStyle w:val="Compact"/>
@@ -616,6 +597,7 @@
           </w:p>
         </w:tc>
         <w:tc>
+          <w:tcPr/>
           <w:p>
             <w:pPr>
               <w:pStyle w:val="Compact"/>
@@ -627,6 +609,7 @@
           </w:p>
         </w:tc>
         <w:tc>
+          <w:tcPr/>
           <w:p>
             <w:pPr>
               <w:pStyle w:val="Compact"/>
@@ -638,6 +621,7 @@
           </w:p>
         </w:tc>
         <w:tc>
+          <w:tcPr/>
           <w:p>
             <w:pPr>
               <w:pStyle w:val="Compact"/>
@@ -651,6 +635,7 @@
       </w:tr>
       <w:tr>
         <w:tc>
+          <w:tcPr/>
           <w:p>
             <w:pPr>
               <w:pStyle w:val="Compact"/>
@@ -662,6 +647,7 @@
           </w:p>
         </w:tc>
         <w:tc>
+          <w:tcPr/>
           <w:p>
             <w:pPr>
               <w:pStyle w:val="Compact"/>
@@ -673,6 +659,7 @@
           </w:p>
         </w:tc>
         <w:tc>
+          <w:tcPr/>
           <w:p>
             <w:pPr>
               <w:pStyle w:val="Compact"/>
@@ -684,6 +671,7 @@
           </w:p>
         </w:tc>
         <w:tc>
+          <w:tcPr/>
           <w:p>
             <w:pPr>
               <w:pStyle w:val="Compact"/>
@@ -695,6 +683,7 @@
           </w:p>
         </w:tc>
         <w:tc>
+          <w:tcPr/>
           <w:p>
             <w:pPr>
               <w:pStyle w:val="Compact"/>
@@ -708,6 +697,7 @@
       </w:tr>
       <w:tr>
         <w:tc>
+          <w:tcPr/>
           <w:p>
             <w:pPr>
               <w:pStyle w:val="Compact"/>
@@ -719,6 +709,7 @@
           </w:p>
         </w:tc>
         <w:tc>
+          <w:tcPr/>
           <w:p>
             <w:pPr>
               <w:pStyle w:val="Compact"/>
@@ -730,6 +721,7 @@
           </w:p>
         </w:tc>
         <w:tc>
+          <w:tcPr/>
           <w:p>
             <w:pPr>
               <w:pStyle w:val="Compact"/>
@@ -741,6 +733,7 @@
           </w:p>
         </w:tc>
         <w:tc>
+          <w:tcPr/>
           <w:p>
             <w:pPr>
               <w:pStyle w:val="Compact"/>
@@ -752,6 +745,7 @@
           </w:p>
         </w:tc>
         <w:tc>
+          <w:tcPr/>
           <w:p>
             <w:pPr>
               <w:pStyle w:val="Compact"/>
@@ -764,30 +758,37 @@
         </w:tc>
       </w:tr>
     </w:tbl>
+    <w:bookmarkEnd w:id="28"/>
+    <w:bookmarkStart w:id="32" w:name="references"/>
     <w:p>
       <w:pPr>
         <w:pStyle w:val="Heading1"/>
       </w:pPr>
-      <w:bookmarkStart w:id="25" w:name="references"/>
       <w:r>
         <w:t xml:space="preserve">References</w:t>
       </w:r>
-      <w:bookmarkEnd w:id="25"/>
     </w:p>
-    <w:bookmarkStart w:id="28" w:name="refs"/>
-    <w:bookmarkStart w:id="26" w:name="ref-christensen"/>
+    <w:bookmarkStart w:id="31" w:name="refs"/>
+    <w:bookmarkStart w:id="29" w:name="ref-christensen"/>
     <w:p>
       <w:pPr>
         <w:pStyle w:val="Bibliography"/>
       </w:pPr>
       <w:r>
-        <w:t xml:space="preserve">Christensen, Heidi S, Jens Borgbjerg, Lars Børty, and Martin Bøgsted. 2020. “On Jones et Al.’s Method for Extending Bland-Altman Plots to Limits of Agreement with the Mean for Multiple Observers.”</w:t>
+        <w:t xml:space="preserve">Christensen, Heidi S, Jens Borgbjerg, Lars Børty, and Martin Bøgsted. 2020.</w:t>
+      </w:r>
+      <w:r>
+        <w:t xml:space="preserve"> </w:t>
+      </w:r>
+      <w:r>
+        <w:t xml:space="preserve">“On Jones Et Al.’s Method for Extending Bland-Altman Plots to Limits of Agreement with the Mean for Multiple Observers.”</w:t>
       </w:r>
       <w:r>
         <w:t xml:space="preserve"> </w:t>
       </w:r>
       <w:r>
         <w:rPr>
+          <w:iCs/>
           <w:i/>
         </w:rPr>
         <w:t xml:space="preserve">BMC Medical Research Methodology</w:t>
@@ -799,20 +800,27 @@
         <w:t xml:space="preserve">20 (1).</w:t>
       </w:r>
     </w:p>
-    <w:bookmarkEnd w:id="26"/>
-    <w:bookmarkStart w:id="27" w:name="ref-woo2020"/>
+    <w:bookmarkEnd w:id="29"/>
+    <w:bookmarkStart w:id="30" w:name="ref-woo2020"/>
     <w:p>
       <w:pPr>
         <w:pStyle w:val="Bibliography"/>
       </w:pPr>
       <w:r>
-        <w:t xml:space="preserve">Woo, MinJae, Moonseong Heo, A Michael Devane, Steven C Lowe, and Ronald W Gimbel. 2020. “Retrospective Comparison of Approaches to Evaluating Inter-Observer Variability in CT Tumour Measurements in an Academic Health Centre.”</w:t>
+        <w:t xml:space="preserve">Woo, MinJae, Moonseong Heo, A Michael Devane, Steven C Lowe, and Ronald W Gimbel. 2020.</w:t>
+      </w:r>
+      <w:r>
+        <w:t xml:space="preserve"> </w:t>
+      </w:r>
+      <w:r>
+        <w:t xml:space="preserve">“Retrospective Comparison of Approaches to Evaluating Inter-Observer Variability in CT Tumour Measurements in an Academic Health Centre.”</w:t>
       </w:r>
       <w:r>
         <w:t xml:space="preserve"> </w:t>
       </w:r>
       <w:r>
         <w:rPr>
+          <w:iCs/>
           <w:i/>
         </w:rPr>
         <w:t xml:space="preserve">Nature Materials</w:t>
@@ -824,8 +832,9 @@
         <w:t xml:space="preserve">11 (4).</w:t>
       </w:r>
     </w:p>
-    <w:bookmarkEnd w:id="27"/>
-    <w:bookmarkEnd w:id="28"/>
+    <w:bookmarkEnd w:id="30"/>
+    <w:bookmarkEnd w:id="31"/>
+    <w:bookmarkEnd w:id="32"/>
     <w:sectPr/>
   </w:body>
 </w:document>
@@ -857,17 +866,14 @@
 <file path=word/numbering.xml><?xml version="1.0" encoding="utf-8"?>
 <w:numbering xmlns:w="http://schemas.openxmlformats.org/wordprocessingml/2006/main">
   <w:abstractNum w:abstractNumId="990">
-    <w:nsid w:val="2c1ae401"/>
+    <w:nsid w:val="A990"/>
     <w:multiLevelType w:val="multilevel"/>
     <w:lvl w:ilvl="0">
       <w:numFmt w:val="bullet"/>
       <w:lvlText w:val=" "/>
       <w:lvlJc w:val="left"/>
       <w:pPr>
-        <w:tabs>
-          <w:tab w:val="num" w:pos="0"/>
-        </w:tabs>
-        <w:ind w:left="480" w:hanging="480"/>
+        <w:ind w:left="720" w:hanging="480"/>
       </w:pPr>
     </w:lvl>
     <w:lvl w:ilvl="1">
@@ -875,10 +881,7 @@
       <w:lvlText w:val=" "/>
       <w:lvlJc w:val="left"/>
       <w:pPr>
-        <w:tabs>
-          <w:tab w:val="num" w:pos="720"/>
-        </w:tabs>
-        <w:ind w:left="1200" w:hanging="480"/>
+        <w:ind w:left="1440" w:hanging="480"/>
       </w:pPr>
     </w:lvl>
     <w:lvl w:ilvl="2">
@@ -886,10 +889,7 @@
       <w:lvlText w:val=" "/>
       <w:lvlJc w:val="left"/>
       <w:pPr>
-        <w:tabs>
-          <w:tab w:val="num" w:pos="1440"/>
-        </w:tabs>
-        <w:ind w:left="1920" w:hanging="480"/>
+        <w:ind w:left="2160" w:hanging="480"/>
       </w:pPr>
     </w:lvl>
     <w:lvl w:ilvl="3">
@@ -897,10 +897,7 @@
       <w:lvlText w:val=" "/>
       <w:lvlJc w:val="left"/>
       <w:pPr>
-        <w:tabs>
-          <w:tab w:val="num" w:pos="2160"/>
-        </w:tabs>
-        <w:ind w:left="2640" w:hanging="480"/>
+        <w:ind w:left="2880" w:hanging="480"/>
       </w:pPr>
     </w:lvl>
     <w:lvl w:ilvl="4">
@@ -908,10 +905,7 @@
       <w:lvlText w:val=" "/>
       <w:lvlJc w:val="left"/>
       <w:pPr>
-        <w:tabs>
-          <w:tab w:val="num" w:pos="2880"/>
-        </w:tabs>
-        <w:ind w:left="3360" w:hanging="480"/>
+        <w:ind w:left="3600" w:hanging="480"/>
       </w:pPr>
     </w:lvl>
     <w:lvl w:ilvl="5">
@@ -919,10 +913,7 @@
       <w:lvlText w:val=" "/>
       <w:lvlJc w:val="left"/>
       <w:pPr>
-        <w:tabs>
-          <w:tab w:val="num" w:pos="3600"/>
-        </w:tabs>
-        <w:ind w:left="4080" w:hanging="480"/>
+        <w:ind w:left="4320" w:hanging="480"/>
       </w:pPr>
     </w:lvl>
     <w:lvl w:ilvl="6">
@@ -930,10 +921,7 @@
       <w:lvlText w:val=" "/>
       <w:lvlJc w:val="left"/>
       <w:pPr>
-        <w:tabs>
-          <w:tab w:val="num" w:pos="4320"/>
-        </w:tabs>
-        <w:ind w:left="4800" w:hanging="480"/>
+        <w:ind w:left="5040" w:hanging="480"/>
       </w:pPr>
     </w:lvl>
     <w:lvl w:ilvl="7">
@@ -941,10 +929,7 @@
       <w:lvlText w:val=" "/>
       <w:lvlJc w:val="left"/>
       <w:pPr>
-        <w:tabs>
-          <w:tab w:val="num" w:pos="5040"/>
-        </w:tabs>
-        <w:ind w:left="5520" w:hanging="480"/>
+        <w:ind w:left="5760" w:hanging="480"/>
       </w:pPr>
     </w:lvl>
     <w:lvl w:ilvl="8">
@@ -952,10 +937,7 @@
       <w:lvlText w:val=" "/>
       <w:lvlJc w:val="left"/>
       <w:pPr>
-        <w:tabs>
-          <w:tab w:val="num" w:pos="5760"/>
-        </w:tabs>
-        <w:ind w:left="6240" w:hanging="480"/>
+        <w:ind w:left="6480" w:hanging="480"/>
       </w:pPr>
     </w:lvl>
   </w:abstractNum>
@@ -970,10 +952,10 @@
   <w:docDefaults>
     <w:rPrDefault>
       <w:rPr>
-        <w:rFonts w:asciiTheme="minorHAnsi" w:eastAsiaTheme="minorHAnsi" w:hAnsiTheme="minorHAnsi" w:cstheme="minorBidi"/>
+        <w:rFonts w:asciiTheme="minorHAnsi" w:cstheme="minorBidi" w:eastAsiaTheme="minorHAnsi" w:hAnsiTheme="minorHAnsi"/>
         <w:sz w:val="24"/>
         <w:szCs w:val="24"/>
-        <w:lang w:val="en-US" w:eastAsia="en-US" w:bidi="ar-SA"/>
+        <w:lang w:bidi="ar-SA" w:eastAsia="en-US" w:val="en-US"/>
       </w:rPr>
     </w:rPrDefault>
     <w:pPrDefault>
@@ -982,35 +964,35 @@
       </w:pPr>
     </w:pPrDefault>
   </w:docDefaults>
-  <w:latentStyles w:defLockedState="0" w:defUIPriority="0" w:defSemiHidden="0" w:defUnhideWhenUsed="0" w:defQFormat="0" w:count="276"/>
-  <w:style w:type="paragraph" w:default="1" w:styleId="Normal">
+  <w:latentStyles w:count="276" w:defLockedState="0" w:defQFormat="0" w:defSemiHidden="0" w:defUIPriority="0" w:defUnhideWhenUsed="0"/>
+  <w:style w:default="1" w:styleId="Normal" w:type="paragraph">
     <w:name w:val="Normal"/>
     <w:qFormat/>
   </w:style>
-  <w:style w:type="paragraph" w:styleId="BodyText">
+  <w:style w:styleId="BodyText" w:type="paragraph">
     <w:name w:val="Body Text"/>
     <w:basedOn w:val="Normal"/>
     <w:link w:val="BodyTextChar"/>
     <w:pPr>
-      <w:spacing w:before="180" w:after="180"/>
-    </w:pPr>
-    <w:qFormat/>
-  </w:style>
-  <w:style w:type="paragraph" w:customStyle="1" w:styleId="FirstParagraph">
+      <w:spacing w:after="180" w:before="180"/>
+    </w:pPr>
+    <w:qFormat/>
+  </w:style>
+  <w:style w:customStyle="1" w:styleId="FirstParagraph" w:type="paragraph">
     <w:name w:val="First Paragraph"/>
     <w:basedOn w:val="BodyText"/>
     <w:next w:val="BodyText"/>
     <w:qFormat/>
   </w:style>
-  <w:style w:type="paragraph" w:customStyle="1" w:styleId="Compact">
+  <w:style w:customStyle="1" w:styleId="Compact" w:type="paragraph">
     <w:name w:val="Compact"/>
     <w:basedOn w:val="BodyText"/>
     <w:qFormat/>
     <w:pPr>
-      <w:spacing w:before="36" w:after="36"/>
-    </w:pPr>
-  </w:style>
-  <w:style w:type="paragraph" w:styleId="Title">
+      <w:spacing w:after="36" w:before="36"/>
+    </w:pPr>
+  </w:style>
+  <w:style w:styleId="Title" w:type="paragraph">
     <w:name w:val="Title"/>
     <w:basedOn w:val="Normal"/>
     <w:next w:val="BodyText"/>
@@ -1018,19 +1000,19 @@
     <w:pPr>
       <w:keepNext/>
       <w:keepLines/>
-      <w:spacing w:before="480" w:after="240"/>
+      <w:spacing w:after="240" w:before="480"/>
       <w:jc w:val="center"/>
     </w:pPr>
     <w:rPr>
-      <w:rFonts w:asciiTheme="majorHAnsi" w:eastAsiaTheme="majorEastAsia" w:hAnsiTheme="majorHAnsi" w:cstheme="majorBidi"/>
+      <w:rFonts w:asciiTheme="majorHAnsi" w:cstheme="majorBidi" w:eastAsiaTheme="majorEastAsia" w:hAnsiTheme="majorHAnsi"/>
       <w:b/>
       <w:bCs/>
-      <w:color w:val="345A8A" w:themeColor="accent1" w:themeShade="B5"/>
+      <w:color w:themeColor="accent1" w:themeShade="B5" w:val="345A8A"/>
       <w:sz w:val="36"/>
       <w:szCs w:val="36"/>
     </w:rPr>
   </w:style>
-  <w:style w:type="paragraph" w:styleId="Subtitle">
+  <w:style w:styleId="Subtitle" w:type="paragraph">
     <w:name w:val="Subtitle"/>
     <w:basedOn w:val="Title"/>
     <w:next w:val="BodyText"/>
@@ -1038,7 +1020,7 @@
     <w:pPr>
       <w:keepNext/>
       <w:keepLines/>
-      <w:spacing w:before="240" w:after="240"/>
+      <w:spacing w:after="240" w:before="240"/>
       <w:jc w:val="center"/>
     </w:pPr>
     <w:rPr>
@@ -1046,7 +1028,7 @@
       <w:szCs w:val="30"/>
     </w:rPr>
   </w:style>
-  <w:style w:type="paragraph" w:customStyle="1" w:styleId="Author">
+  <w:style w:customStyle="1" w:styleId="Author" w:type="paragraph">
     <w:name w:val="Author"/>
     <w:next w:val="BodyText"/>
     <w:qFormat/>
@@ -1056,7 +1038,7 @@
       <w:jc w:val="center"/>
     </w:pPr>
   </w:style>
-  <w:style w:type="paragraph" w:styleId="Date">
+  <w:style w:styleId="Date" w:type="paragraph">
     <w:name w:val="Date"/>
     <w:next w:val="BodyText"/>
     <w:qFormat/>
@@ -1066,7 +1048,7 @@
       <w:jc w:val="center"/>
     </w:pPr>
   </w:style>
-  <w:style w:type="paragraph" w:customStyle="1" w:styleId="Abstract">
+  <w:style w:customStyle="1" w:styleId="Abstract" w:type="paragraph">
     <w:name w:val="Abstract"/>
     <w:basedOn w:val="Normal"/>
     <w:next w:val="BodyText"/>
@@ -1074,14 +1056,14 @@
     <w:pPr>
       <w:keepNext/>
       <w:keepLines/>
-      <w:spacing w:before="300" w:after="300"/>
+      <w:spacing w:after="300" w:before="300"/>
     </w:pPr>
     <w:rPr>
       <w:sz w:val="20"/>
       <w:szCs w:val="20"/>
     </w:rPr>
   </w:style>
-  <w:style w:type="paragraph" w:styleId="Bibliography">
+  <w:style w:styleId="Bibliography" w:type="paragraph">
     <w:name w:val="Bibliography"/>
     <w:basedOn w:val="Normal"/>
     <w:next w:val="Bibliography"/>
@@ -1089,7 +1071,7 @@
     <w:pPr/>
     <w:rPr/>
   </w:style>
-  <w:style w:type="paragraph" w:styleId="Heading1">
+  <w:style w:styleId="Heading1" w:type="paragraph">
     <w:name w:val="Heading 1"/>
     <w:basedOn w:val="Normal"/>
     <w:next w:val="BodyText"/>
@@ -1098,19 +1080,19 @@
     <w:pPr>
       <w:keepNext/>
       <w:keepLines/>
-      <w:spacing w:before="480" w:after="0"/>
+      <w:spacing w:after="0" w:before="480"/>
       <w:outlineLvl w:val="0"/>
     </w:pPr>
     <w:rPr>
-      <w:rFonts w:asciiTheme="majorHAnsi" w:eastAsiaTheme="majorEastAsia" w:hAnsiTheme="majorHAnsi" w:cstheme="majorBidi"/>
+      <w:rFonts w:asciiTheme="majorHAnsi" w:cstheme="majorBidi" w:eastAsiaTheme="majorEastAsia" w:hAnsiTheme="majorHAnsi"/>
       <w:b/>
       <w:bCs/>
-      <w:color w:val="345A8A" w:themeColor="accent1" w:themeShade="B5"/>
+      <w:color w:themeColor="accent1" w:val="4F81BD"/>
       <w:sz w:val="32"/>
       <w:szCs w:val="32"/>
     </w:rPr>
   </w:style>
-  <w:style w:type="paragraph" w:styleId="Heading2">
+  <w:style w:styleId="Heading2" w:type="paragraph">
     <w:name w:val="Heading 2"/>
     <w:basedOn w:val="Normal"/>
     <w:next w:val="BodyText"/>
@@ -1120,19 +1102,19 @@
     <w:pPr>
       <w:keepNext/>
       <w:keepLines/>
-      <w:spacing w:before="200" w:after="0"/>
+      <w:spacing w:after="0" w:before="200"/>
       <w:outlineLvl w:val="1"/>
     </w:pPr>
     <w:rPr>
-      <w:rFonts w:asciiTheme="majorHAnsi" w:eastAsiaTheme="majorEastAsia" w:hAnsiTheme="majorHAnsi" w:cstheme="majorBidi"/>
+      <w:rFonts w:asciiTheme="majorHAnsi" w:cstheme="majorBidi" w:eastAsiaTheme="majorEastAsia" w:hAnsiTheme="majorHAnsi"/>
       <w:b/>
       <w:bCs/>
-      <w:color w:val="4F81BD" w:themeColor="accent1"/>
-      <w:sz w:val="32"/>
-      <w:szCs w:val="32"/>
-    </w:rPr>
-  </w:style>
-  <w:style w:type="paragraph" w:styleId="Heading3">
+      <w:color w:themeColor="accent1" w:val="4F81BD"/>
+      <w:sz w:val="28"/>
+      <w:szCs w:val="28"/>
+    </w:rPr>
+  </w:style>
+  <w:style w:styleId="Heading3" w:type="paragraph">
     <w:name w:val="Heading 3"/>
     <w:basedOn w:val="Normal"/>
     <w:next w:val="BodyText"/>
@@ -1142,19 +1124,19 @@
     <w:pPr>
       <w:keepNext/>
       <w:keepLines/>
-      <w:spacing w:before="200" w:after="0"/>
+      <w:spacing w:after="0" w:before="200"/>
       <w:outlineLvl w:val="2"/>
     </w:pPr>
     <w:rPr>
-      <w:rFonts w:asciiTheme="majorHAnsi" w:eastAsiaTheme="majorEastAsia" w:hAnsiTheme="majorHAnsi" w:cstheme="majorBidi"/>
+      <w:rFonts w:asciiTheme="majorHAnsi" w:cstheme="majorBidi" w:eastAsiaTheme="majorEastAsia" w:hAnsiTheme="majorHAnsi"/>
       <w:b/>
       <w:bCs/>
-      <w:color w:val="4F81BD" w:themeColor="accent1"/>
-      <w:sz w:val="28"/>
-      <w:szCs w:val="28"/>
-    </w:rPr>
-  </w:style>
-  <w:style w:type="paragraph" w:styleId="Heading4">
+      <w:color w:themeColor="accent1" w:val="4F81BD"/>
+      <w:sz w:val="24"/>
+      <w:szCs w:val="24"/>
+    </w:rPr>
+  </w:style>
+  <w:style w:styleId="Heading4" w:type="paragraph">
     <w:name w:val="Heading 4"/>
     <w:basedOn w:val="Normal"/>
     <w:next w:val="BodyText"/>
@@ -1164,19 +1146,19 @@
     <w:pPr>
       <w:keepNext/>
       <w:keepLines/>
-      <w:spacing w:before="200" w:after="0"/>
+      <w:spacing w:after="0" w:before="200"/>
       <w:outlineLvl w:val="3"/>
     </w:pPr>
     <w:rPr>
-      <w:rFonts w:asciiTheme="majorHAnsi" w:eastAsiaTheme="majorEastAsia" w:hAnsiTheme="majorHAnsi" w:cstheme="majorBidi"/>
-      <w:b/>
+      <w:rFonts w:asciiTheme="majorHAnsi" w:cstheme="majorBidi" w:eastAsiaTheme="majorEastAsia" w:hAnsiTheme="majorHAnsi"/>
+      <w:i/>
       <w:bCs/>
-      <w:color w:val="4F81BD" w:themeColor="accent1"/>
+      <w:color w:themeColor="accent1" w:val="4F81BD"/>
       <w:sz w:val="24"/>
       <w:szCs w:val="24"/>
     </w:rPr>
   </w:style>
-  <w:style w:type="paragraph" w:styleId="Heading5">
+  <w:style w:styleId="Heading5" w:type="paragraph">
     <w:name w:val="Heading 5"/>
     <w:basedOn w:val="Normal"/>
     <w:next w:val="BodyText"/>
@@ -1186,19 +1168,18 @@
     <w:pPr>
       <w:keepNext/>
       <w:keepLines/>
-      <w:spacing w:before="200" w:after="0"/>
+      <w:spacing w:after="0" w:before="200"/>
       <w:outlineLvl w:val="4"/>
     </w:pPr>
     <w:rPr>
-      <w:rFonts w:asciiTheme="majorHAnsi" w:eastAsiaTheme="majorEastAsia" w:hAnsiTheme="majorHAnsi" w:cstheme="majorBidi"/>
-      <w:i/>
+      <w:rFonts w:asciiTheme="majorHAnsi" w:cstheme="majorBidi" w:eastAsiaTheme="majorEastAsia" w:hAnsiTheme="majorHAnsi"/>
       <w:iCs/>
-      <w:color w:val="4F81BD" w:themeColor="accent1"/>
+      <w:color w:themeColor="accent1" w:val="4F81BD"/>
       <w:sz w:val="24"/>
       <w:szCs w:val="24"/>
     </w:rPr>
   </w:style>
-  <w:style w:type="paragraph" w:styleId="Heading6">
+  <w:style w:styleId="Heading6" w:type="paragraph">
     <w:name w:val="Heading 6"/>
     <w:basedOn w:val="Normal"/>
     <w:next w:val="BodyText"/>
@@ -1208,17 +1189,17 @@
     <w:pPr>
       <w:keepNext/>
       <w:keepLines/>
-      <w:spacing w:before="200" w:after="0"/>
+      <w:spacing w:after="0" w:before="200"/>
       <w:outlineLvl w:val="5"/>
     </w:pPr>
     <w:rPr>
-      <w:rFonts w:asciiTheme="majorHAnsi" w:eastAsiaTheme="majorEastAsia" w:hAnsiTheme="majorHAnsi" w:cstheme="majorBidi"/>
-      <w:color w:val="4F81BD" w:themeColor="accent1"/>
+      <w:rFonts w:asciiTheme="majorHAnsi" w:cstheme="majorBidi" w:eastAsiaTheme="majorEastAsia" w:hAnsiTheme="majorHAnsi"/>
+      <w:color w:themeColor="accent1" w:val="4F81BD"/>
       <w:sz w:val="24"/>
       <w:szCs w:val="24"/>
     </w:rPr>
   </w:style>
-  <w:style w:type="paragraph" w:styleId="Heading7">
+  <w:style w:styleId="Heading7" w:type="paragraph">
     <w:name w:val="Heading 7"/>
     <w:basedOn w:val="Normal"/>
     <w:next w:val="BodyText"/>
@@ -1228,17 +1209,17 @@
     <w:pPr>
       <w:keepNext/>
       <w:keepLines/>
-      <w:spacing w:before="200" w:after="0"/>
+      <w:spacing w:after="0" w:before="200"/>
       <w:outlineLvl w:val="6"/>
     </w:pPr>
     <w:rPr>
-      <w:rFonts w:asciiTheme="majorHAnsi" w:eastAsiaTheme="majorEastAsia" w:hAnsiTheme="majorHAnsi" w:cstheme="majorBidi"/>
-      <w:color w:val="4F81BD" w:themeColor="accent1"/>
+      <w:rFonts w:asciiTheme="majorHAnsi" w:cstheme="majorBidi" w:eastAsiaTheme="majorEastAsia" w:hAnsiTheme="majorHAnsi"/>
+      <w:color w:themeColor="accent1" w:val="4F81BD"/>
       <w:sz w:val="24"/>
       <w:szCs w:val="24"/>
     </w:rPr>
   </w:style>
-  <w:style w:type="paragraph" w:styleId="Heading8">
+  <w:style w:styleId="Heading8" w:type="paragraph">
     <w:name w:val="Heading 8"/>
     <w:basedOn w:val="Normal"/>
     <w:next w:val="BodyText"/>
@@ -1248,17 +1229,17 @@
     <w:pPr>
       <w:keepNext/>
       <w:keepLines/>
-      <w:spacing w:before="200" w:after="0"/>
+      <w:spacing w:after="0" w:before="200"/>
       <w:outlineLvl w:val="7"/>
     </w:pPr>
     <w:rPr>
-      <w:rFonts w:asciiTheme="majorHAnsi" w:eastAsiaTheme="majorEastAsia" w:hAnsiTheme="majorHAnsi" w:cstheme="majorBidi"/>
-      <w:color w:val="4F81BD" w:themeColor="accent1"/>
+      <w:rFonts w:asciiTheme="majorHAnsi" w:cstheme="majorBidi" w:eastAsiaTheme="majorEastAsia" w:hAnsiTheme="majorHAnsi"/>
+      <w:color w:themeColor="accent1" w:val="4F81BD"/>
       <w:sz w:val="24"/>
       <w:szCs w:val="24"/>
     </w:rPr>
   </w:style>
-  <w:style w:type="paragraph" w:styleId="Heading9">
+  <w:style w:styleId="Heading9" w:type="paragraph">
     <w:name w:val="Heading 9"/>
     <w:basedOn w:val="Normal"/>
     <w:next w:val="BodyText"/>
@@ -1268,17 +1249,17 @@
     <w:pPr>
       <w:keepNext/>
       <w:keepLines/>
-      <w:spacing w:before="200" w:after="0"/>
+      <w:spacing w:after="0" w:before="200"/>
       <w:outlineLvl w:val="8"/>
     </w:pPr>
     <w:rPr>
-      <w:rFonts w:asciiTheme="majorHAnsi" w:eastAsiaTheme="majorEastAsia" w:hAnsiTheme="majorHAnsi" w:cstheme="majorBidi"/>
-      <w:color w:val="4F81BD" w:themeColor="accent1"/>
+      <w:rFonts w:asciiTheme="majorHAnsi" w:cstheme="majorBidi" w:eastAsiaTheme="majorEastAsia" w:hAnsiTheme="majorHAnsi"/>
+      <w:color w:themeColor="accent1" w:val="4F81BD"/>
       <w:sz w:val="24"/>
       <w:szCs w:val="24"/>
     </w:rPr>
   </w:style>
-  <w:style w:type="paragraph" w:styleId="BlockText">
+  <w:style w:styleId="BlockText" w:type="paragraph">
     <w:name w:val="Block Text"/>
     <w:basedOn w:val="BodyText"/>
     <w:next w:val="BodyText"/>
@@ -1286,17 +1267,11 @@
     <w:unhideWhenUsed/>
     <w:qFormat/>
     <w:pPr>
-      <w:spacing w:before="100" w:after="100"/>
-      <w:ind w:firstLine="0"/>
-    </w:pPr>
-    <w:rPr>
-      <w:rFonts w:asciiTheme="majorHAnsi" w:eastAsiaTheme="majorEastAsia" w:hAnsiTheme="majorHAnsi" w:cstheme="majorBidi"/>
-      <w:bCs/>
-      <w:sz w:val="20"/>
-      <w:szCs w:val="20"/>
-    </w:rPr>
-  </w:style>
-  <w:style w:type="paragraph" w:styleId="FootnoteText">
+      <w:spacing w:after="100" w:before="100"/>
+      <w:ind w:firstLine="0" w:left="480" w:right="480"/>
+    </w:pPr>
+  </w:style>
+  <w:style w:styleId="FootnoteText" w:type="paragraph">
     <w:name w:val="Footnote Text"/>
     <w:basedOn w:val="Normal"/>
     <w:next w:val="FootnoteText"/>
@@ -1304,28 +1279,43 @@
     <w:unhideWhenUsed/>
     <w:qFormat/>
   </w:style>
-  <w:style w:type="character" w:default="1" w:styleId="DefaultParagraphFont">
+  <w:style w:default="1" w:styleId="DefaultParagraphFont" w:type="character">
     <w:name w:val="Default Paragraph Font"/>
     <w:semiHidden/>
     <w:unhideWhenUsed/>
   </w:style>
-  <w:style w:type="table" w:default="1" w:styleId="Table">
+  <w:style w:default="1" w:styleId="Table" w:type="table">
     <w:name w:val="Table"/>
     <w:basedOn w:val="TableNormal"/>
     <w:semiHidden/>
     <w:unhideWhenUsed/>
     <w:qFormat/>
     <w:tblPr>
-      <w:tblInd w:w="0" w:type="dxa"/>
+      <w:tblInd w:type="dxa" w:w="0"/>
       <w:tblCellMar>
-        <w:top w:w="0" w:type="dxa"/>
-        <w:left w:w="108" w:type="dxa"/>
-        <w:bottom w:w="0" w:type="dxa"/>
-        <w:right w:w="108" w:type="dxa"/>
+        <w:top w:type="dxa" w:w="0"/>
+        <w:left w:type="dxa" w:w="108"/>
+        <w:bottom w:type="dxa" w:w="0"/>
+        <w:right w:type="dxa" w:w="108"/>
       </w:tblCellMar>
     </w:tblPr>
-  </w:style>
-  <w:style w:type="paragraph" w:customStyle="1" w:styleId="DefinitionTerm">
+    <w:tblStylePr w:type="firstRow">
+      <w:tblPr>
+        <w:jc w:val="left"/>
+        <w:tblInd w:type="dxa" w:w="0"/>
+      </w:tblPr>
+      <w:trPr>
+        <w:jc w:val="left"/>
+      </w:trPr>
+      <w:tcPr>
+        <w:vAlign w:val="bottom"/>
+        <w:tcBorders>
+          <w:bottom w:val="single"/>
+        </w:tcBorders>
+      </w:tcPr>
+    </w:tblStylePr>
+  </w:style>
+  <w:style w:customStyle="1" w:styleId="DefinitionTerm" w:type="paragraph">
     <w:name w:val="Definition Term"/>
     <w:basedOn w:val="Normal"/>
     <w:next w:val="Definition"/>
@@ -1338,49 +1328,49 @@
       <w:b/>
     </w:rPr>
   </w:style>
-  <w:style w:type="paragraph" w:customStyle="1" w:styleId="Definition">
+  <w:style w:customStyle="1" w:styleId="Definition" w:type="paragraph">
     <w:name w:val="Definition"/>
     <w:basedOn w:val="Normal"/>
   </w:style>
-  <w:style w:type="paragraph" w:styleId="Caption">
+  <w:style w:styleId="Caption" w:type="paragraph">
     <w:name w:val="Caption"/>
     <w:basedOn w:val="Normal"/>
     <w:link w:val="BodyTextChar"/>
     <w:pPr>
-      <w:spacing w:before="0" w:after="120"/>
+      <w:spacing w:after="120" w:before="0"/>
     </w:pPr>
     <w:rPr>
       <w:i/>
     </w:rPr>
   </w:style>
-  <w:style w:type="paragraph" w:customStyle="1" w:styleId="TableCaption">
+  <w:style w:customStyle="1" w:styleId="TableCaption" w:type="paragraph">
     <w:name w:val="Table Caption"/>
     <w:basedOn w:val="Caption"/>
     <w:pPr>
       <w:keepNext/>
     </w:pPr>
   </w:style>
-  <w:style w:type="paragraph" w:customStyle="1" w:styleId="ImageCaption">
+  <w:style w:customStyle="1" w:styleId="ImageCaption" w:type="paragraph">
     <w:name w:val="Image Caption"/>
     <w:basedOn w:val="Caption"/>
   </w:style>
-  <w:style w:type="paragraph" w:customStyle="1" w:styleId="Figure">
+  <w:style w:customStyle="1" w:styleId="Figure" w:type="paragraph">
     <w:name w:val="Figure"/>
     <w:basedOn w:val="Normal"/>
   </w:style>
-  <w:style w:type="paragraph" w:customStyle="1" w:styleId="CaptionedFigure">
+  <w:style w:customStyle="1" w:styleId="CaptionedFigure" w:type="paragraph">
     <w:name w:val="Captioned Figure"/>
     <w:basedOn w:val="Figure"/>
     <w:pPr>
       <w:keepNext/>
     </w:pPr>
   </w:style>
-  <w:style w:type="character" w:customStyle="1" w:styleId="BodyTextChar">
+  <w:style w:customStyle="1" w:styleId="BodyTextChar" w:type="character">
     <w:name w:val="Body Text Char"/>
     <w:basedOn w:val="DefaultParagraphFont"/>
     <w:link w:val="BodyText"/>
   </w:style>
-  <w:style w:type="character" w:customStyle="1" w:styleId="VerbatimChar">
+  <w:style w:customStyle="1" w:styleId="VerbatimChar" w:type="character">
     <w:name w:val="Verbatim Char"/>
     <w:basedOn w:val="BodyTextChar"/>
     <w:rPr>
@@ -1388,21 +1378,25 @@
       <w:sz w:val="22"/>
     </w:rPr>
   </w:style>
-  <w:style w:type="character" w:styleId="FootnoteReference">
+  <w:style w:customStyle="1" w:styleId="SectionNumber" w:type="character">
+    <w:name w:val="Section Number"/>
+    <w:basedOn w:val="BodyTextChar"/>
+  </w:style>
+  <w:style w:styleId="FootnoteReference" w:type="character">
     <w:name w:val="Footnote Reference"/>
     <w:basedOn w:val="BodyTextChar"/>
     <w:rPr>
       <w:vertAlign w:val="superscript"/>
     </w:rPr>
   </w:style>
-  <w:style w:type="character" w:styleId="Hyperlink">
+  <w:style w:styleId="Hyperlink" w:type="character">
     <w:name w:val="Hyperlink"/>
     <w:basedOn w:val="BodyTextChar"/>
     <w:rPr>
-      <w:color w:val="4F81BD" w:themeColor="accent1"/>
-    </w:rPr>
-  </w:style>
-  <w:style w:type="paragraph" w:styleId="TOCHeading">
+      <w:color w:themeColor="accent1" w:val="4F81BD"/>
+    </w:rPr>
+  </w:style>
+  <w:style w:styleId="TOCHeading" w:type="paragraph">
     <w:name w:val="TOC Heading"/>
     <w:basedOn w:val="Heading1"/>
     <w:next w:val="BodyText"/>
@@ -1414,10 +1408,10 @@
       <w:outlineLvl w:val="9"/>
     </w:pPr>
     <w:rPr>
-      <w:rFonts w:asciiTheme="majorHAnsi" w:eastAsiaTheme="majorEastAsia" w:hAnsiTheme="majorHAnsi" w:cstheme="majorBidi"/>
+      <w:rFonts w:asciiTheme="majorHAnsi" w:cstheme="majorBidi" w:eastAsiaTheme="majorEastAsia" w:hAnsiTheme="majorHAnsi"/>
       <w:b w:val="0"/>
       <w:bCs w:val="0"/>
-      <w:color w:val="365F91" w:themeColor="accent1" w:themeShade="BF"/>
+      <w:color w:themeColor="accent1" w:themeShade="BF" w:val="365F91"/>
     </w:rPr>
   </w:style>
   <w:style w:type="paragraph" w:customStyle="1" w:styleId="SourceCode">
@@ -1474,7 +1468,7 @@
     <w:name w:val="ConstantTok"/>
     <w:basedOn w:val="VerbatimChar"/>
     <w:rPr>
-      <w:color w:val="000000"/>
+      <w:color w:val="8f5902"/>
       <w:shd w:val="clear" w:fill="f8f8f8"/>
     </w:rPr>
   </w:style>
@@ -1490,8 +1484,9 @@
     <w:name w:val="SpecialCharTok"/>
     <w:basedOn w:val="VerbatimChar"/>
     <w:rPr>
-      <w:color w:val="000000"/>
-      <w:shd w:val="clear" w:fill="f8f8f8"/>
+      <w:color w:val="ce5c00"/>
+      <w:shd w:val="clear" w:fill="f8f8f8"/>
+      <w:b/>
     </w:rPr>
   </w:style>
   <w:style w:type="character" w:customStyle="1" w:styleId="StringTok">
@@ -1576,8 +1571,9 @@
     <w:name w:val="FunctionTok"/>
     <w:basedOn w:val="VerbatimChar"/>
     <w:rPr>
-      <w:color w:val="000000"/>
-      <w:shd w:val="clear" w:fill="f8f8f8"/>
+      <w:color w:val="204a87"/>
+      <w:shd w:val="clear" w:fill="f8f8f8"/>
+      <w:b/>
     </w:rPr>
   </w:style>
   <w:style w:type="character" w:customStyle="1" w:styleId="VariableTok">
@@ -1633,7 +1629,7 @@
     <w:name w:val="AttributeTok"/>
     <w:basedOn w:val="VerbatimChar"/>
     <w:rPr>
-      <w:color w:val="c4a000"/>
+      <w:color w:val="204a87"/>
       <w:shd w:val="clear" w:fill="f8f8f8"/>
     </w:rPr>
   </w:style>

</xml_diff>